<commit_message>
Micros usuarios, usuarios-commons, server-config
</commit_message>
<xml_diff>
--- a/Apuntes.docx
+++ b/Apuntes.docx
@@ -1208,6 +1208,108 @@
           <w:szCs w:val="20"/>
         </w:rPr>
         <w:t xml:space="preserve"> </w:t>
+      </w:r>
+    </w:p>
+    <w:p>
+      <w:r>
+        <w:t xml:space="preserve">10.- </w:t>
+      </w:r>
+      <w:proofErr w:type="spellStart"/>
+      <w:r>
+        <w:t>refhesh</w:t>
+      </w:r>
+      <w:proofErr w:type="spellEnd"/>
+      <w:r>
+        <w:t xml:space="preserve"> </w:t>
+      </w:r>
+      <w:proofErr w:type="spellStart"/>
+      <w:r>
+        <w:t>actuamtico</w:t>
+      </w:r>
+      <w:proofErr w:type="spellEnd"/>
+      <w:r>
+        <w:t xml:space="preserve"> para configuraciones de </w:t>
+      </w:r>
+      <w:proofErr w:type="spellStart"/>
+      <w:r>
+        <w:t>git</w:t>
+      </w:r>
+      <w:proofErr w:type="spellEnd"/>
+    </w:p>
+    <w:p>
+      <w:r>
+        <w:t xml:space="preserve">En el controlador </w:t>
+      </w:r>
+      <w:r>
+        <w:rPr>
+          <w:rFonts w:ascii="Consolas" w:hAnsi="Consolas" w:cs="Consolas"/>
+          <w:color w:val="BBB529"/>
+          <w:sz w:val="20"/>
+          <w:szCs w:val="20"/>
+          <w:shd w:val="clear" w:color="auto" w:fill="32393E"/>
+        </w:rPr>
+        <w:t>@</w:t>
+      </w:r>
+      <w:r>
+        <w:rPr>
+          <w:rFonts w:ascii="Consolas" w:hAnsi="Consolas" w:cs="Consolas"/>
+          <w:color w:val="BBB529"/>
+          <w:sz w:val="20"/>
+          <w:szCs w:val="20"/>
+          <w:shd w:val="clear" w:color="auto" w:fill="414104"/>
+        </w:rPr>
+        <w:t>RefreshScope</w:t>
+      </w:r>
+      <w:r>
+        <w:t xml:space="preserve">  , agregar la dependencia de </w:t>
+      </w:r>
+      <w:proofErr w:type="spellStart"/>
+      <w:r>
+        <w:t>actuator</w:t>
+      </w:r>
+      <w:proofErr w:type="spellEnd"/>
+      <w:r>
+        <w:t xml:space="preserve">  </w:t>
+      </w:r>
+    </w:p>
+    <w:p/>
+    <w:p>
+      <w:r>
+        <w:t xml:space="preserve">11 crear proyecto </w:t>
+      </w:r>
+      <w:proofErr w:type="spellStart"/>
+      <w:r>
+        <w:t>Commons</w:t>
+      </w:r>
+      <w:proofErr w:type="spellEnd"/>
+      <w:r>
+        <w:t xml:space="preserve"> para </w:t>
+      </w:r>
+      <w:proofErr w:type="spellStart"/>
+      <w:r>
+        <w:t>pojos</w:t>
+      </w:r>
+      <w:proofErr w:type="spellEnd"/>
+      <w:r>
+        <w:t xml:space="preserve"> </w:t>
+      </w:r>
+    </w:p>
+    <w:p>
+      <w:r>
+        <w:t xml:space="preserve">Remover método </w:t>
+      </w:r>
+      <w:proofErr w:type="spellStart"/>
+      <w:r>
+        <w:t>main</w:t>
+      </w:r>
+      <w:proofErr w:type="spellEnd"/>
+      <w:r>
+        <w:t>.</w:t>
+      </w:r>
+    </w:p>
+    <w:p>
+      <w:r>
+        <w:t>Pom.xml remover etiqueta plugin.</w:t>
       </w:r>
     </w:p>
     <w:p/>

</xml_diff>